<commit_message>
First draft of first revision
</commit_message>
<xml_diff>
--- a/paper/SummaryText.docx
+++ b/paper/SummaryText.docx
@@ -1,34 +1,10 @@
 
 <file path=word/document.xml><?xml version="1.0" encoding="utf-8"?>
-<w:document xmlns:wpc="http://schemas.microsoft.com/office/word/2010/wordprocessingCanvas" xmlns:cx="http://schemas.microsoft.com/office/drawing/2014/chartex" xmlns:cx1="http://schemas.microsoft.com/office/drawing/2015/9/8/chartex" xmlns:cx2="http://schemas.microsoft.com/office/drawing/2015/10/21/chartex" xmlns:cx3="http://schemas.microsoft.com/office/drawing/2016/5/9/chartex" xmlns:cx4="http://schemas.microsoft.com/office/drawing/2016/5/10/chartex" xmlns:cx5="http://schemas.microsoft.com/office/drawing/2016/5/11/chartex" xmlns:cx6="http://schemas.microsoft.com/office/drawing/2016/5/12/chartex" xmlns:cx7="http://schemas.microsoft.com/office/drawing/2016/5/13/chartex" xmlns:cx8="http://schemas.microsoft.com/office/drawing/2016/5/14/chartex" xmlns:mc="http://schemas.openxmlformats.org/markup-compatibility/2006" xmlns:aink="http://schemas.microsoft.com/office/drawing/2016/ink" xmlns:am3d="http://schemas.microsoft.com/office/drawing/2017/model3d" xmlns:o="urn:schemas-microsoft-com:office:office" xmlns:r="http://schemas.openxmlformats.org/officeDocument/2006/relationships" xmlns:m="http://schemas.openxmlformats.org/officeDocument/2006/math" xmlns:v="urn:schemas-microsoft-com:vml" xmlns:wp14="http://schemas.microsoft.com/office/word/2010/wordprocessingDrawing" xmlns:wp="http://schemas.openxmlformats.org/drawingml/2006/wordprocessingDrawing" xmlns:w10="urn:schemas-microsoft-com:office:word" xmlns:w="http://schemas.openxmlformats.org/wordprocessingml/2006/main" xmlns:w14="http://schemas.microsoft.com/office/word/2010/wordml" xmlns:w15="http://schemas.microsoft.com/office/word/2012/wordml" xmlns:w16cex="http://schemas.microsoft.com/office/word/2018/wordml/cex" xmlns:w16cid="http://schemas.microsoft.com/office/word/2016/wordml/cid" xmlns:w16="http://schemas.microsoft.com/office/word/2018/wordml" xmlns:w16se="http://schemas.microsoft.com/office/word/2015/wordml/symex" xmlns:wpg="http://schemas.microsoft.com/office/word/2010/wordprocessingGroup" xmlns:wpi="http://schemas.microsoft.com/office/word/2010/wordprocessingInk" xmlns:wne="http://schemas.microsoft.com/office/word/2006/wordml" xmlns:wps="http://schemas.microsoft.com/office/word/2010/wordprocessingShape" mc:Ignorable="w14 w15 w16se w16cid w16 w16cex wp14">
+<w:document xmlns:wpc="http://schemas.microsoft.com/office/word/2010/wordprocessingCanvas" xmlns:cx="http://schemas.microsoft.com/office/drawing/2014/chartex" xmlns:cx1="http://schemas.microsoft.com/office/drawing/2015/9/8/chartex" xmlns:cx2="http://schemas.microsoft.com/office/drawing/2015/10/21/chartex" xmlns:cx3="http://schemas.microsoft.com/office/drawing/2016/5/9/chartex" xmlns:cx4="http://schemas.microsoft.com/office/drawing/2016/5/10/chartex" xmlns:cx5="http://schemas.microsoft.com/office/drawing/2016/5/11/chartex" xmlns:cx6="http://schemas.microsoft.com/office/drawing/2016/5/12/chartex" xmlns:cx7="http://schemas.microsoft.com/office/drawing/2016/5/13/chartex" xmlns:cx8="http://schemas.microsoft.com/office/drawing/2016/5/14/chartex" xmlns:mc="http://schemas.openxmlformats.org/markup-compatibility/2006" xmlns:aink="http://schemas.microsoft.com/office/drawing/2016/ink" xmlns:am3d="http://schemas.microsoft.com/office/drawing/2017/model3d" xmlns:o="urn:schemas-microsoft-com:office:office" xmlns:r="http://schemas.openxmlformats.org/officeDocument/2006/relationships" xmlns:m="http://schemas.openxmlformats.org/officeDocument/2006/math" xmlns:v="urn:schemas-microsoft-com:vml" xmlns:wp14="http://schemas.microsoft.com/office/word/2010/wordprocessingDrawing" xmlns:wp="http://schemas.openxmlformats.org/drawingml/2006/wordprocessingDrawing" xmlns:w10="urn:schemas-microsoft-com:office:word" xmlns:w="http://schemas.openxmlformats.org/wordprocessingml/2006/main" xmlns:w14="http://schemas.microsoft.com/office/word/2010/wordml" xmlns:w15="http://schemas.microsoft.com/office/word/2012/wordml" xmlns:w16cex="http://schemas.microsoft.com/office/word/2018/wordml/cex" xmlns:w16cid="http://schemas.microsoft.com/office/word/2016/wordml/cid" xmlns:w16="http://schemas.microsoft.com/office/word/2018/wordml" xmlns:w16sdtdh="http://schemas.microsoft.com/office/word/2020/wordml/sdtdatahash" xmlns:w16se="http://schemas.microsoft.com/office/word/2015/wordml/symex" xmlns:wpg="http://schemas.microsoft.com/office/word/2010/wordprocessingGroup" xmlns:wpi="http://schemas.microsoft.com/office/word/2010/wordprocessingInk" xmlns:wne="http://schemas.microsoft.com/office/word/2006/wordml" xmlns:wps="http://schemas.microsoft.com/office/word/2010/wordprocessingShape" mc:Ignorable="w14 w15 w16se w16cid w16 w16cex w16sdtdh wp14">
   <w:body>
     <w:p>
       <w:r>
-        <w:t xml:space="preserve">We </w:t>
-      </w:r>
-      <w:r>
-        <w:t>studied the relationship between</w:t>
-      </w:r>
-      <w:r>
-        <w:t xml:space="preserve"> </w:t>
-      </w:r>
-      <w:r>
-        <w:t>fuel variables, weather conditions, and fire behavior</w:t>
-      </w:r>
-      <w:r>
-        <w:t xml:space="preserve"> </w:t>
-      </w:r>
-      <w:r>
-        <w:t xml:space="preserve">for 25 </w:t>
-      </w:r>
-      <w:r>
-        <w:t>prescribed fires in North Dakota, USA</w:t>
-      </w:r>
-      <w:r>
-        <w:t>. Temperatures 15 cm above the soil surface</w:t>
-      </w:r>
-      <w:r>
-        <w:t xml:space="preserve"> averaged 225</w:t>
+        <w:t>We studied the relationship between fuel variables, weather conditions, and fire behavior for 25 prescribed fires in North Dakota, USA. Temperatures 15 cm above the soil surface averaged 225</w:t>
       </w:r>
       <m:oMath>
         <m:sSup>
@@ -88,19 +64,7 @@
         </m:sSup>
       </m:oMath>
       <w:r>
-        <w:t>C during fall burns</w:t>
-      </w:r>
-      <w:r>
-        <w:t>. S</w:t>
-      </w:r>
-      <w:r>
-        <w:t xml:space="preserve">urface temperatures averaged </w:t>
-      </w:r>
-      <w:r>
-        <w:t>about</w:t>
-      </w:r>
-      <w:r>
-        <w:t xml:space="preserve"> 100</w:t>
+        <w:t>C during fall burns. Surface temperatures averaged about 100</w:t>
       </w:r>
       <m:oMath>
         <m:sSup>
@@ -130,25 +94,7 @@
         </m:sSup>
       </m:oMath>
       <w:r>
-        <w:t xml:space="preserve">C, </w:t>
-      </w:r>
-      <w:r>
-        <w:t>but</w:t>
-      </w:r>
-      <w:r>
-        <w:t xml:space="preserve"> </w:t>
-      </w:r>
-      <w:r>
-        <w:t>half</w:t>
-      </w:r>
-      <w:r>
-        <w:t xml:space="preserve"> were</w:t>
-      </w:r>
-      <w:r>
-        <w:t xml:space="preserve"> below</w:t>
-      </w:r>
-      <w:r>
-        <w:t xml:space="preserve"> 60</w:t>
+        <w:t>C, but half were below 60</w:t>
       </w:r>
       <m:oMath>
         <m:sSup>
@@ -181,16 +127,49 @@
         <w:t xml:space="preserve">C. </w:t>
       </w:r>
       <w:r>
-        <w:t>W</w:t>
+        <w:t>Fires spread at an average of 2.5 m min</w:t>
+      </w:r>
+      <m:oMath>
+        <m:sSup>
+          <m:sSupPr>
+            <m:ctrlPr>
+              <w:rPr>
+                <w:rFonts w:ascii="Cambria Math" w:hAnsi="Cambria Math"/>
+              </w:rPr>
+            </m:ctrlPr>
+          </m:sSupPr>
+          <m:e>
+            <m:r>
+              <w:rPr>
+                <w:rFonts w:ascii="Cambria Math" w:hAnsi="Cambria Math"/>
+              </w:rPr>
+              <m:t>​</m:t>
+            </m:r>
+          </m:e>
+          <m:sup>
+            <m:r>
+              <m:rPr>
+                <m:nor/>
+              </m:rPr>
+              <m:t>-</m:t>
+            </m:r>
+            <m:r>
+              <w:rPr>
+                <w:rFonts w:ascii="Cambria Math" w:hAnsi="Cambria Math"/>
+              </w:rPr>
+              <m:t>1</m:t>
+            </m:r>
+          </m:sup>
+        </m:sSup>
+      </m:oMath>
+      <w:r>
+        <w:t>.</w:t>
       </w:r>
       <w:r>
-        <w:t>ind speed drove faster rates of spread while higher fuel loads and lower fuel moisture produced higher canopy temperatures</w:t>
+        <w:t xml:space="preserve"> </w:t>
       </w:r>
       <w:r>
-        <w:t>, but n</w:t>
-      </w:r>
-      <w:r>
-        <w:t>one of our measurements explained variability in soil surface temperature because ground-level heating remained low.</w:t>
+        <w:t>Wind speed drove faster rates of spread while higher fuel loads and lower fuel moisture produced higher canopy temperatures, but none of our measurements explained variability in soil surface temperature because ground-level heating remained low.</w:t>
       </w:r>
     </w:p>
     <w:sectPr>
@@ -204,7 +183,7 @@
 </file>
 
 <file path=word/numbering.xml><?xml version="1.0" encoding="utf-8"?>
-<w:numbering xmlns:wpc="http://schemas.microsoft.com/office/word/2010/wordprocessingCanvas" xmlns:cx="http://schemas.microsoft.com/office/drawing/2014/chartex" xmlns:cx1="http://schemas.microsoft.com/office/drawing/2015/9/8/chartex" xmlns:cx2="http://schemas.microsoft.com/office/drawing/2015/10/21/chartex" xmlns:cx3="http://schemas.microsoft.com/office/drawing/2016/5/9/chartex" xmlns:cx4="http://schemas.microsoft.com/office/drawing/2016/5/10/chartex" xmlns:cx5="http://schemas.microsoft.com/office/drawing/2016/5/11/chartex" xmlns:cx6="http://schemas.microsoft.com/office/drawing/2016/5/12/chartex" xmlns:cx7="http://schemas.microsoft.com/office/drawing/2016/5/13/chartex" xmlns:cx8="http://schemas.microsoft.com/office/drawing/2016/5/14/chartex" xmlns:mc="http://schemas.openxmlformats.org/markup-compatibility/2006" xmlns:aink="http://schemas.microsoft.com/office/drawing/2016/ink" xmlns:am3d="http://schemas.microsoft.com/office/drawing/2017/model3d" xmlns:o="urn:schemas-microsoft-com:office:office" xmlns:r="http://schemas.openxmlformats.org/officeDocument/2006/relationships" xmlns:m="http://schemas.openxmlformats.org/officeDocument/2006/math" xmlns:v="urn:schemas-microsoft-com:vml" xmlns:wp14="http://schemas.microsoft.com/office/word/2010/wordprocessingDrawing" xmlns:wp="http://schemas.openxmlformats.org/drawingml/2006/wordprocessingDrawing" xmlns:w10="urn:schemas-microsoft-com:office:word" xmlns:w="http://schemas.openxmlformats.org/wordprocessingml/2006/main" xmlns:w14="http://schemas.microsoft.com/office/word/2010/wordml" xmlns:w15="http://schemas.microsoft.com/office/word/2012/wordml" xmlns:w16cex="http://schemas.microsoft.com/office/word/2018/wordml/cex" xmlns:w16cid="http://schemas.microsoft.com/office/word/2016/wordml/cid" xmlns:w16="http://schemas.microsoft.com/office/word/2018/wordml" xmlns:w16se="http://schemas.microsoft.com/office/word/2015/wordml/symex" xmlns:wpg="http://schemas.microsoft.com/office/word/2010/wordprocessingGroup" xmlns:wpi="http://schemas.microsoft.com/office/word/2010/wordprocessingInk" xmlns:wne="http://schemas.microsoft.com/office/word/2006/wordml" xmlns:wps="http://schemas.microsoft.com/office/word/2010/wordprocessingShape" mc:Ignorable="w14 w15 w16se w16cid w16 w16cex wp14">
+<w:numbering xmlns:wpc="http://schemas.microsoft.com/office/word/2010/wordprocessingCanvas" xmlns:cx="http://schemas.microsoft.com/office/drawing/2014/chartex" xmlns:cx1="http://schemas.microsoft.com/office/drawing/2015/9/8/chartex" xmlns:cx2="http://schemas.microsoft.com/office/drawing/2015/10/21/chartex" xmlns:cx3="http://schemas.microsoft.com/office/drawing/2016/5/9/chartex" xmlns:cx4="http://schemas.microsoft.com/office/drawing/2016/5/10/chartex" xmlns:cx5="http://schemas.microsoft.com/office/drawing/2016/5/11/chartex" xmlns:cx6="http://schemas.microsoft.com/office/drawing/2016/5/12/chartex" xmlns:cx7="http://schemas.microsoft.com/office/drawing/2016/5/13/chartex" xmlns:cx8="http://schemas.microsoft.com/office/drawing/2016/5/14/chartex" xmlns:mc="http://schemas.openxmlformats.org/markup-compatibility/2006" xmlns:aink="http://schemas.microsoft.com/office/drawing/2016/ink" xmlns:am3d="http://schemas.microsoft.com/office/drawing/2017/model3d" xmlns:o="urn:schemas-microsoft-com:office:office" xmlns:r="http://schemas.openxmlformats.org/officeDocument/2006/relationships" xmlns:m="http://schemas.openxmlformats.org/officeDocument/2006/math" xmlns:v="urn:schemas-microsoft-com:vml" xmlns:wp14="http://schemas.microsoft.com/office/word/2010/wordprocessingDrawing" xmlns:wp="http://schemas.openxmlformats.org/drawingml/2006/wordprocessingDrawing" xmlns:w10="urn:schemas-microsoft-com:office:word" xmlns:w="http://schemas.openxmlformats.org/wordprocessingml/2006/main" xmlns:w14="http://schemas.microsoft.com/office/word/2010/wordml" xmlns:w15="http://schemas.microsoft.com/office/word/2012/wordml" xmlns:w16cex="http://schemas.microsoft.com/office/word/2018/wordml/cex" xmlns:w16cid="http://schemas.microsoft.com/office/word/2016/wordml/cid" xmlns:w16="http://schemas.microsoft.com/office/word/2018/wordml" xmlns:w16sdtdh="http://schemas.microsoft.com/office/word/2020/wordml/sdtdatahash" xmlns:w16se="http://schemas.microsoft.com/office/word/2015/wordml/symex" xmlns:wpg="http://schemas.microsoft.com/office/word/2010/wordprocessingGroup" xmlns:wpi="http://schemas.microsoft.com/office/word/2010/wordprocessingInk" xmlns:wne="http://schemas.microsoft.com/office/word/2006/wordml" xmlns:wps="http://schemas.microsoft.com/office/word/2010/wordprocessingShape" mc:Ignorable="w14 w15 w16se w16cid w16 w16cex w16sdtdh wp14">
   <w:abstractNum w:abstractNumId="0" w15:restartNumberingAfterBreak="0">
     <w:nsid w:val="FFFFFF7C"/>
     <w:multiLevelType w:val="singleLevel"/>
@@ -1586,7 +1565,7 @@
 </file>
 
 <file path=word/styles.xml><?xml version="1.0" encoding="utf-8"?>
-<w:styles xmlns:mc="http://schemas.openxmlformats.org/markup-compatibility/2006" xmlns:r="http://schemas.openxmlformats.org/officeDocument/2006/relationships" xmlns:w="http://schemas.openxmlformats.org/wordprocessingml/2006/main" xmlns:w14="http://schemas.microsoft.com/office/word/2010/wordml" xmlns:w15="http://schemas.microsoft.com/office/word/2012/wordml" xmlns:w16cex="http://schemas.microsoft.com/office/word/2018/wordml/cex" xmlns:w16cid="http://schemas.microsoft.com/office/word/2016/wordml/cid" xmlns:w16="http://schemas.microsoft.com/office/word/2018/wordml" xmlns:w16se="http://schemas.microsoft.com/office/word/2015/wordml/symex" mc:Ignorable="w14 w15 w16se w16cid w16 w16cex">
+<w:styles xmlns:mc="http://schemas.openxmlformats.org/markup-compatibility/2006" xmlns:r="http://schemas.openxmlformats.org/officeDocument/2006/relationships" xmlns:w="http://schemas.openxmlformats.org/wordprocessingml/2006/main" xmlns:w14="http://schemas.microsoft.com/office/word/2010/wordml" xmlns:w15="http://schemas.microsoft.com/office/word/2012/wordml" xmlns:w16cex="http://schemas.microsoft.com/office/word/2018/wordml/cex" xmlns:w16cid="http://schemas.microsoft.com/office/word/2016/wordml/cid" xmlns:w16="http://schemas.microsoft.com/office/word/2018/wordml" xmlns:w16sdtdh="http://schemas.microsoft.com/office/word/2020/wordml/sdtdatahash" xmlns:w16se="http://schemas.microsoft.com/office/word/2015/wordml/symex" mc:Ignorable="w14 w15 w16se w16cid w16 w16cex w16sdtdh">
   <w:docDefaults>
     <w:rPrDefault>
       <w:rPr>
@@ -1704,6 +1683,7 @@
     <w:lsdException w:name="HTML Sample" w:semiHidden="1" w:unhideWhenUsed="1"/>
     <w:lsdException w:name="HTML Typewriter" w:semiHidden="1" w:unhideWhenUsed="1"/>
     <w:lsdException w:name="HTML Variable" w:semiHidden="1" w:unhideWhenUsed="1"/>
+    <w:lsdException w:name="Normal Table" w:semiHidden="1" w:unhideWhenUsed="1"/>
     <w:lsdException w:name="annotation subject" w:semiHidden="1" w:unhideWhenUsed="1"/>
     <w:lsdException w:name="No List" w:semiHidden="1" w:unhideWhenUsed="1"/>
     <w:lsdException w:name="Outline List 1" w:semiHidden="1" w:unhideWhenUsed="1"/>
@@ -1746,8 +1726,11 @@
     <w:lsdException w:name="Table Contemporary" w:semiHidden="1" w:unhideWhenUsed="1"/>
     <w:lsdException w:name="Table Elegant" w:semiHidden="1" w:unhideWhenUsed="1"/>
     <w:lsdException w:name="Table Professional" w:semiHidden="1" w:unhideWhenUsed="1"/>
+    <w:lsdException w:name="Table Subtle 1" w:semiHidden="1" w:unhideWhenUsed="1"/>
     <w:lsdException w:name="Table Subtle 2" w:semiHidden="1" w:unhideWhenUsed="1"/>
     <w:lsdException w:name="Table Web 1" w:semiHidden="1" w:unhideWhenUsed="1"/>
+    <w:lsdException w:name="Table Web 2" w:semiHidden="1" w:unhideWhenUsed="1"/>
+    <w:lsdException w:name="Table Web 3" w:semiHidden="1" w:unhideWhenUsed="1"/>
     <w:lsdException w:name="Balloon Text" w:semiHidden="1" w:unhideWhenUsed="1"/>
     <w:lsdException w:name="Table Grid" w:uiPriority="39"/>
     <w:lsdException w:name="Table Theme" w:semiHidden="1" w:unhideWhenUsed="1"/>
@@ -3246,139 +3229,12 @@
 </file>
 
 <file path=customXml/item1.xml><?xml version="1.0" encoding="utf-8"?>
-<p:properties xmlns:p="http://schemas.microsoft.com/office/2006/metadata/properties" xmlns:xsi="http://www.w3.org/2001/XMLSchema-instance" xmlns:pc="http://schemas.microsoft.com/office/infopath/2007/PartnerControls">
-  <documentManagement>
-    <LocLastLocAttemptVersionTypeLookup xmlns="4873beb7-5857-4685-be1f-d57550cc96cc" xsi:nil="true"/>
-    <MarketSpecific xmlns="4873beb7-5857-4685-be1f-d57550cc96cc">false</MarketSpecific>
-    <ApprovalStatus xmlns="4873beb7-5857-4685-be1f-d57550cc96cc">InProgress</ApprovalStatus>
-    <LocComments xmlns="4873beb7-5857-4685-be1f-d57550cc96cc" xsi:nil="true"/>
-    <DirectSourceMarket xmlns="4873beb7-5857-4685-be1f-d57550cc96cc" xsi:nil="true"/>
-    <LocPublishedLinkedAssetsLookup xmlns="4873beb7-5857-4685-be1f-d57550cc96cc" xsi:nil="true"/>
-    <ThumbnailAssetId xmlns="4873beb7-5857-4685-be1f-d57550cc96cc" xsi:nil="true"/>
-    <PrimaryImageGen xmlns="4873beb7-5857-4685-be1f-d57550cc96cc">true</PrimaryImageGen>
-    <LegacyData xmlns="4873beb7-5857-4685-be1f-d57550cc96cc" xsi:nil="true"/>
-    <LocNewPublishedVersionLookup xmlns="4873beb7-5857-4685-be1f-d57550cc96cc" xsi:nil="true"/>
-    <NumericId xmlns="4873beb7-5857-4685-be1f-d57550cc96cc">102787001</NumericId>
-    <TPFriendlyName xmlns="4873beb7-5857-4685-be1f-d57550cc96cc" xsi:nil="true"/>
-    <LocOverallPublishStatusLookup xmlns="4873beb7-5857-4685-be1f-d57550cc96cc" xsi:nil="true"/>
-    <LocRecommendedHandoff xmlns="4873beb7-5857-4685-be1f-d57550cc96cc" xsi:nil="true"/>
-    <BlockPublish xmlns="4873beb7-5857-4685-be1f-d57550cc96cc">false</BlockPublish>
-    <BusinessGroup xmlns="4873beb7-5857-4685-be1f-d57550cc96cc" xsi:nil="true"/>
-    <OpenTemplate xmlns="4873beb7-5857-4685-be1f-d57550cc96cc">true</OpenTemplate>
-    <SourceTitle xmlns="4873beb7-5857-4685-be1f-d57550cc96cc" xsi:nil="true"/>
-    <LocOverallLocStatusLookup xmlns="4873beb7-5857-4685-be1f-d57550cc96cc" xsi:nil="true"/>
-    <APEditor xmlns="4873beb7-5857-4685-be1f-d57550cc96cc">
-      <UserInfo>
-        <DisplayName/>
-        <AccountId xsi:nil="true"/>
-        <AccountType/>
-      </UserInfo>
-    </APEditor>
-    <UALocComments xmlns="4873beb7-5857-4685-be1f-d57550cc96cc" xsi:nil="true"/>
-    <IntlLangReviewDate xmlns="4873beb7-5857-4685-be1f-d57550cc96cc" xsi:nil="true"/>
-    <PublishStatusLookup xmlns="4873beb7-5857-4685-be1f-d57550cc96cc">
-      <Value>1343188</Value>
-    </PublishStatusLookup>
-    <ParentAssetId xmlns="4873beb7-5857-4685-be1f-d57550cc96cc" xsi:nil="true"/>
-    <FeatureTagsTaxHTField0 xmlns="4873beb7-5857-4685-be1f-d57550cc96cc">
-      <Terms xmlns="http://schemas.microsoft.com/office/infopath/2007/PartnerControls"/>
-    </FeatureTagsTaxHTField0>
-    <MachineTranslated xmlns="4873beb7-5857-4685-be1f-d57550cc96cc">false</MachineTranslated>
-    <Providers xmlns="4873beb7-5857-4685-be1f-d57550cc96cc" xsi:nil="true"/>
-    <OriginalSourceMarket xmlns="4873beb7-5857-4685-be1f-d57550cc96cc" xsi:nil="true"/>
-    <APDescription xmlns="4873beb7-5857-4685-be1f-d57550cc96cc" xsi:nil="true"/>
-    <ContentItem xmlns="4873beb7-5857-4685-be1f-d57550cc96cc" xsi:nil="true"/>
-    <ClipArtFilename xmlns="4873beb7-5857-4685-be1f-d57550cc96cc" xsi:nil="true"/>
-    <TPInstallLocation xmlns="4873beb7-5857-4685-be1f-d57550cc96cc" xsi:nil="true"/>
-    <TimesCloned xmlns="4873beb7-5857-4685-be1f-d57550cc96cc" xsi:nil="true"/>
-    <PublishTargets xmlns="4873beb7-5857-4685-be1f-d57550cc96cc">OfficeOnlineVNext</PublishTargets>
-    <AcquiredFrom xmlns="4873beb7-5857-4685-be1f-d57550cc96cc">Internal MS</AcquiredFrom>
-    <AssetStart xmlns="4873beb7-5857-4685-be1f-d57550cc96cc">2011-11-23T17:29:00+00:00</AssetStart>
-    <FriendlyTitle xmlns="4873beb7-5857-4685-be1f-d57550cc96cc" xsi:nil="true"/>
-    <Provider xmlns="4873beb7-5857-4685-be1f-d57550cc96cc" xsi:nil="true"/>
-    <LastHandOff xmlns="4873beb7-5857-4685-be1f-d57550cc96cc" xsi:nil="true"/>
-    <TPClientViewer xmlns="4873beb7-5857-4685-be1f-d57550cc96cc" xsi:nil="true"/>
-    <TemplateStatus xmlns="4873beb7-5857-4685-be1f-d57550cc96cc">Complete</TemplateStatus>
-    <Downloads xmlns="4873beb7-5857-4685-be1f-d57550cc96cc">0</Downloads>
-    <OOCacheId xmlns="4873beb7-5857-4685-be1f-d57550cc96cc" xsi:nil="true"/>
-    <IsDeleted xmlns="4873beb7-5857-4685-be1f-d57550cc96cc">false</IsDeleted>
-    <LocPublishedDependentAssetsLookup xmlns="4873beb7-5857-4685-be1f-d57550cc96cc" xsi:nil="true"/>
-    <AssetExpire xmlns="4873beb7-5857-4685-be1f-d57550cc96cc">2029-05-12T07:00:00+00:00</AssetExpire>
-    <CSXSubmissionMarket xmlns="4873beb7-5857-4685-be1f-d57550cc96cc" xsi:nil="true"/>
-    <DSATActionTaken xmlns="4873beb7-5857-4685-be1f-d57550cc96cc" xsi:nil="true"/>
-    <SubmitterId xmlns="4873beb7-5857-4685-be1f-d57550cc96cc" xsi:nil="true"/>
-    <EditorialTags xmlns="4873beb7-5857-4685-be1f-d57550cc96cc" xsi:nil="true"/>
-    <TPExecutable xmlns="4873beb7-5857-4685-be1f-d57550cc96cc" xsi:nil="true"/>
-    <CSXSubmissionDate xmlns="4873beb7-5857-4685-be1f-d57550cc96cc" xsi:nil="true"/>
-    <CSXUpdate xmlns="4873beb7-5857-4685-be1f-d57550cc96cc">false</CSXUpdate>
-    <AssetType xmlns="4873beb7-5857-4685-be1f-d57550cc96cc">TP</AssetType>
-    <ApprovalLog xmlns="4873beb7-5857-4685-be1f-d57550cc96cc" xsi:nil="true"/>
-    <BugNumber xmlns="4873beb7-5857-4685-be1f-d57550cc96cc" xsi:nil="true"/>
-    <OriginAsset xmlns="4873beb7-5857-4685-be1f-d57550cc96cc" xsi:nil="true"/>
-    <TPComponent xmlns="4873beb7-5857-4685-be1f-d57550cc96cc" xsi:nil="true"/>
-    <Milestone xmlns="4873beb7-5857-4685-be1f-d57550cc96cc" xsi:nil="true"/>
-    <RecommendationsModifier xmlns="4873beb7-5857-4685-be1f-d57550cc96cc" xsi:nil="true"/>
-    <AssetId xmlns="4873beb7-5857-4685-be1f-d57550cc96cc">TP102787001</AssetId>
-    <PolicheckWords xmlns="4873beb7-5857-4685-be1f-d57550cc96cc" xsi:nil="true"/>
-    <TPLaunchHelpLink xmlns="4873beb7-5857-4685-be1f-d57550cc96cc" xsi:nil="true"/>
-    <IntlLocPriority xmlns="4873beb7-5857-4685-be1f-d57550cc96cc" xsi:nil="true"/>
-    <TPApplication xmlns="4873beb7-5857-4685-be1f-d57550cc96cc" xsi:nil="true"/>
-    <IntlLangReviewer xmlns="4873beb7-5857-4685-be1f-d57550cc96cc" xsi:nil="true"/>
-    <HandoffToMSDN xmlns="4873beb7-5857-4685-be1f-d57550cc96cc" xsi:nil="true"/>
-    <PlannedPubDate xmlns="4873beb7-5857-4685-be1f-d57550cc96cc" xsi:nil="true"/>
-    <CrawlForDependencies xmlns="4873beb7-5857-4685-be1f-d57550cc96cc">false</CrawlForDependencies>
-    <LocLastLocAttemptVersionLookup xmlns="4873beb7-5857-4685-be1f-d57550cc96cc">693888</LocLastLocAttemptVersionLookup>
-    <LocProcessedForHandoffsLookup xmlns="4873beb7-5857-4685-be1f-d57550cc96cc" xsi:nil="true"/>
-    <TrustLevel xmlns="4873beb7-5857-4685-be1f-d57550cc96cc">1 Microsoft Managed Content</TrustLevel>
-    <CampaignTagsTaxHTField0 xmlns="4873beb7-5857-4685-be1f-d57550cc96cc">
-      <Terms xmlns="http://schemas.microsoft.com/office/infopath/2007/PartnerControls"/>
-    </CampaignTagsTaxHTField0>
-    <TPNamespace xmlns="4873beb7-5857-4685-be1f-d57550cc96cc" xsi:nil="true"/>
-    <LocOverallPreviewStatusLookup xmlns="4873beb7-5857-4685-be1f-d57550cc96cc" xsi:nil="true"/>
-    <TaxCatchAll xmlns="4873beb7-5857-4685-be1f-d57550cc96cc"/>
-    <IsSearchable xmlns="4873beb7-5857-4685-be1f-d57550cc96cc">false</IsSearchable>
-    <TemplateTemplateType xmlns="4873beb7-5857-4685-be1f-d57550cc96cc">Word Document Template</TemplateTemplateType>
-    <Markets xmlns="4873beb7-5857-4685-be1f-d57550cc96cc"/>
-    <IntlLangReview xmlns="4873beb7-5857-4685-be1f-d57550cc96cc" xsi:nil="true"/>
-    <UAProjectedTotalWords xmlns="4873beb7-5857-4685-be1f-d57550cc96cc" xsi:nil="true"/>
-    <OutputCachingOn xmlns="4873beb7-5857-4685-be1f-d57550cc96cc">false</OutputCachingOn>
-    <AverageRating xmlns="4873beb7-5857-4685-be1f-d57550cc96cc" xsi:nil="true"/>
-    <LocMarketGroupTiers2 xmlns="4873beb7-5857-4685-be1f-d57550cc96cc" xsi:nil="true"/>
-    <APAuthor xmlns="4873beb7-5857-4685-be1f-d57550cc96cc">
-      <UserInfo>
-        <DisplayName>REDMOND\v-namall</DisplayName>
-        <AccountId>978</AccountId>
-        <AccountType/>
-      </UserInfo>
-    </APAuthor>
-    <TPCommandLine xmlns="4873beb7-5857-4685-be1f-d57550cc96cc" xsi:nil="true"/>
-    <LocManualTestRequired xmlns="4873beb7-5857-4685-be1f-d57550cc96cc">false</LocManualTestRequired>
-    <TPAppVersion xmlns="4873beb7-5857-4685-be1f-d57550cc96cc" xsi:nil="true"/>
-    <EditorialStatus xmlns="4873beb7-5857-4685-be1f-d57550cc96cc">Complete</EditorialStatus>
-    <LocProcessedForMarketsLookup xmlns="4873beb7-5857-4685-be1f-d57550cc96cc" xsi:nil="true"/>
-    <LastModifiedDateTime xmlns="4873beb7-5857-4685-be1f-d57550cc96cc" xsi:nil="true"/>
-    <TPLaunchHelpLinkType xmlns="4873beb7-5857-4685-be1f-d57550cc96cc">Template</TPLaunchHelpLinkType>
-    <ScenarioTagsTaxHTField0 xmlns="4873beb7-5857-4685-be1f-d57550cc96cc">
-      <Terms xmlns="http://schemas.microsoft.com/office/infopath/2007/PartnerControls"/>
-    </ScenarioTagsTaxHTField0>
-    <OriginalRelease xmlns="4873beb7-5857-4685-be1f-d57550cc96cc">14</OriginalRelease>
-    <LocalizationTagsTaxHTField0 xmlns="4873beb7-5857-4685-be1f-d57550cc96cc">
-      <Terms xmlns="http://schemas.microsoft.com/office/infopath/2007/PartnerControls"/>
-    </LocalizationTagsTaxHTField0>
-    <Manager xmlns="4873beb7-5857-4685-be1f-d57550cc96cc" xsi:nil="true"/>
-    <UALocRecommendation xmlns="4873beb7-5857-4685-be1f-d57550cc96cc">Localize</UALocRecommendation>
-    <LocOverallHandbackStatusLookup xmlns="4873beb7-5857-4685-be1f-d57550cc96cc" xsi:nil="true"/>
-    <ArtSampleDocs xmlns="4873beb7-5857-4685-be1f-d57550cc96cc" xsi:nil="true"/>
-    <UACurrentWords xmlns="4873beb7-5857-4685-be1f-d57550cc96cc" xsi:nil="true"/>
-    <ShowIn xmlns="4873beb7-5857-4685-be1f-d57550cc96cc">Show everywhere</ShowIn>
-    <CSXHash xmlns="4873beb7-5857-4685-be1f-d57550cc96cc" xsi:nil="true"/>
-    <VoteCount xmlns="4873beb7-5857-4685-be1f-d57550cc96cc" xsi:nil="true"/>
-    <InternalTagsTaxHTField0 xmlns="4873beb7-5857-4685-be1f-d57550cc96cc">
-      <Terms xmlns="http://schemas.microsoft.com/office/infopath/2007/PartnerControls"/>
-    </InternalTagsTaxHTField0>
-    <UANotes xmlns="4873beb7-5857-4685-be1f-d57550cc96cc" xsi:nil="true"/>
-  </documentManagement>
-</p:properties>
+<?mso-contentType ?>
+<FormTemplates xmlns="http://schemas.microsoft.com/sharepoint/v3/contenttype/forms">
+  <Display>DocumentLibraryForm</Display>
+  <Edit>AssetEditForm</Edit>
+  <New>DocumentLibraryForm</New>
+</FormTemplates>
 </file>
 
 <file path=customXml/item2.xml><?xml version="1.0" encoding="utf-8"?>
@@ -4422,20 +4278,145 @@
 </file>
 
 <file path=customXml/item3.xml><?xml version="1.0" encoding="utf-8"?>
-<?mso-contentType ?>
-<FormTemplates xmlns="http://schemas.microsoft.com/sharepoint/v3/contenttype/forms">
-  <Display>DocumentLibraryForm</Display>
-  <Edit>AssetEditForm</Edit>
-  <New>DocumentLibraryForm</New>
-</FormTemplates>
+<p:properties xmlns:p="http://schemas.microsoft.com/office/2006/metadata/properties" xmlns:xsi="http://www.w3.org/2001/XMLSchema-instance" xmlns:pc="http://schemas.microsoft.com/office/infopath/2007/PartnerControls">
+  <documentManagement>
+    <LocLastLocAttemptVersionTypeLookup xmlns="4873beb7-5857-4685-be1f-d57550cc96cc" xsi:nil="true"/>
+    <MarketSpecific xmlns="4873beb7-5857-4685-be1f-d57550cc96cc">false</MarketSpecific>
+    <ApprovalStatus xmlns="4873beb7-5857-4685-be1f-d57550cc96cc">InProgress</ApprovalStatus>
+    <LocComments xmlns="4873beb7-5857-4685-be1f-d57550cc96cc" xsi:nil="true"/>
+    <DirectSourceMarket xmlns="4873beb7-5857-4685-be1f-d57550cc96cc" xsi:nil="true"/>
+    <LocPublishedLinkedAssetsLookup xmlns="4873beb7-5857-4685-be1f-d57550cc96cc" xsi:nil="true"/>
+    <ThumbnailAssetId xmlns="4873beb7-5857-4685-be1f-d57550cc96cc" xsi:nil="true"/>
+    <PrimaryImageGen xmlns="4873beb7-5857-4685-be1f-d57550cc96cc">true</PrimaryImageGen>
+    <LegacyData xmlns="4873beb7-5857-4685-be1f-d57550cc96cc" xsi:nil="true"/>
+    <LocNewPublishedVersionLookup xmlns="4873beb7-5857-4685-be1f-d57550cc96cc" xsi:nil="true"/>
+    <NumericId xmlns="4873beb7-5857-4685-be1f-d57550cc96cc">102787001</NumericId>
+    <TPFriendlyName xmlns="4873beb7-5857-4685-be1f-d57550cc96cc" xsi:nil="true"/>
+    <LocOverallPublishStatusLookup xmlns="4873beb7-5857-4685-be1f-d57550cc96cc" xsi:nil="true"/>
+    <LocRecommendedHandoff xmlns="4873beb7-5857-4685-be1f-d57550cc96cc" xsi:nil="true"/>
+    <BlockPublish xmlns="4873beb7-5857-4685-be1f-d57550cc96cc">false</BlockPublish>
+    <BusinessGroup xmlns="4873beb7-5857-4685-be1f-d57550cc96cc" xsi:nil="true"/>
+    <OpenTemplate xmlns="4873beb7-5857-4685-be1f-d57550cc96cc">true</OpenTemplate>
+    <SourceTitle xmlns="4873beb7-5857-4685-be1f-d57550cc96cc" xsi:nil="true"/>
+    <LocOverallLocStatusLookup xmlns="4873beb7-5857-4685-be1f-d57550cc96cc" xsi:nil="true"/>
+    <APEditor xmlns="4873beb7-5857-4685-be1f-d57550cc96cc">
+      <UserInfo>
+        <DisplayName/>
+        <AccountId xsi:nil="true"/>
+        <AccountType/>
+      </UserInfo>
+    </APEditor>
+    <UALocComments xmlns="4873beb7-5857-4685-be1f-d57550cc96cc" xsi:nil="true"/>
+    <IntlLangReviewDate xmlns="4873beb7-5857-4685-be1f-d57550cc96cc" xsi:nil="true"/>
+    <PublishStatusLookup xmlns="4873beb7-5857-4685-be1f-d57550cc96cc">
+      <Value>1343188</Value>
+    </PublishStatusLookup>
+    <ParentAssetId xmlns="4873beb7-5857-4685-be1f-d57550cc96cc" xsi:nil="true"/>
+    <FeatureTagsTaxHTField0 xmlns="4873beb7-5857-4685-be1f-d57550cc96cc">
+      <Terms xmlns="http://schemas.microsoft.com/office/infopath/2007/PartnerControls"/>
+    </FeatureTagsTaxHTField0>
+    <MachineTranslated xmlns="4873beb7-5857-4685-be1f-d57550cc96cc">false</MachineTranslated>
+    <Providers xmlns="4873beb7-5857-4685-be1f-d57550cc96cc" xsi:nil="true"/>
+    <OriginalSourceMarket xmlns="4873beb7-5857-4685-be1f-d57550cc96cc" xsi:nil="true"/>
+    <APDescription xmlns="4873beb7-5857-4685-be1f-d57550cc96cc" xsi:nil="true"/>
+    <ContentItem xmlns="4873beb7-5857-4685-be1f-d57550cc96cc" xsi:nil="true"/>
+    <ClipArtFilename xmlns="4873beb7-5857-4685-be1f-d57550cc96cc" xsi:nil="true"/>
+    <TPInstallLocation xmlns="4873beb7-5857-4685-be1f-d57550cc96cc" xsi:nil="true"/>
+    <TimesCloned xmlns="4873beb7-5857-4685-be1f-d57550cc96cc" xsi:nil="true"/>
+    <PublishTargets xmlns="4873beb7-5857-4685-be1f-d57550cc96cc">OfficeOnlineVNext</PublishTargets>
+    <AcquiredFrom xmlns="4873beb7-5857-4685-be1f-d57550cc96cc">Internal MS</AcquiredFrom>
+    <AssetStart xmlns="4873beb7-5857-4685-be1f-d57550cc96cc">2011-11-23T17:29:00+00:00</AssetStart>
+    <FriendlyTitle xmlns="4873beb7-5857-4685-be1f-d57550cc96cc" xsi:nil="true"/>
+    <Provider xmlns="4873beb7-5857-4685-be1f-d57550cc96cc" xsi:nil="true"/>
+    <LastHandOff xmlns="4873beb7-5857-4685-be1f-d57550cc96cc" xsi:nil="true"/>
+    <TPClientViewer xmlns="4873beb7-5857-4685-be1f-d57550cc96cc" xsi:nil="true"/>
+    <TemplateStatus xmlns="4873beb7-5857-4685-be1f-d57550cc96cc">Complete</TemplateStatus>
+    <Downloads xmlns="4873beb7-5857-4685-be1f-d57550cc96cc">0</Downloads>
+    <OOCacheId xmlns="4873beb7-5857-4685-be1f-d57550cc96cc" xsi:nil="true"/>
+    <IsDeleted xmlns="4873beb7-5857-4685-be1f-d57550cc96cc">false</IsDeleted>
+    <LocPublishedDependentAssetsLookup xmlns="4873beb7-5857-4685-be1f-d57550cc96cc" xsi:nil="true"/>
+    <AssetExpire xmlns="4873beb7-5857-4685-be1f-d57550cc96cc">2029-05-12T07:00:00+00:00</AssetExpire>
+    <CSXSubmissionMarket xmlns="4873beb7-5857-4685-be1f-d57550cc96cc" xsi:nil="true"/>
+    <DSATActionTaken xmlns="4873beb7-5857-4685-be1f-d57550cc96cc" xsi:nil="true"/>
+    <SubmitterId xmlns="4873beb7-5857-4685-be1f-d57550cc96cc" xsi:nil="true"/>
+    <EditorialTags xmlns="4873beb7-5857-4685-be1f-d57550cc96cc" xsi:nil="true"/>
+    <TPExecutable xmlns="4873beb7-5857-4685-be1f-d57550cc96cc" xsi:nil="true"/>
+    <CSXSubmissionDate xmlns="4873beb7-5857-4685-be1f-d57550cc96cc" xsi:nil="true"/>
+    <CSXUpdate xmlns="4873beb7-5857-4685-be1f-d57550cc96cc">false</CSXUpdate>
+    <AssetType xmlns="4873beb7-5857-4685-be1f-d57550cc96cc">TP</AssetType>
+    <ApprovalLog xmlns="4873beb7-5857-4685-be1f-d57550cc96cc" xsi:nil="true"/>
+    <BugNumber xmlns="4873beb7-5857-4685-be1f-d57550cc96cc" xsi:nil="true"/>
+    <OriginAsset xmlns="4873beb7-5857-4685-be1f-d57550cc96cc" xsi:nil="true"/>
+    <TPComponent xmlns="4873beb7-5857-4685-be1f-d57550cc96cc" xsi:nil="true"/>
+    <Milestone xmlns="4873beb7-5857-4685-be1f-d57550cc96cc" xsi:nil="true"/>
+    <RecommendationsModifier xmlns="4873beb7-5857-4685-be1f-d57550cc96cc" xsi:nil="true"/>
+    <AssetId xmlns="4873beb7-5857-4685-be1f-d57550cc96cc">TP102787001</AssetId>
+    <PolicheckWords xmlns="4873beb7-5857-4685-be1f-d57550cc96cc" xsi:nil="true"/>
+    <TPLaunchHelpLink xmlns="4873beb7-5857-4685-be1f-d57550cc96cc" xsi:nil="true"/>
+    <IntlLocPriority xmlns="4873beb7-5857-4685-be1f-d57550cc96cc" xsi:nil="true"/>
+    <TPApplication xmlns="4873beb7-5857-4685-be1f-d57550cc96cc" xsi:nil="true"/>
+    <IntlLangReviewer xmlns="4873beb7-5857-4685-be1f-d57550cc96cc" xsi:nil="true"/>
+    <HandoffToMSDN xmlns="4873beb7-5857-4685-be1f-d57550cc96cc" xsi:nil="true"/>
+    <PlannedPubDate xmlns="4873beb7-5857-4685-be1f-d57550cc96cc" xsi:nil="true"/>
+    <CrawlForDependencies xmlns="4873beb7-5857-4685-be1f-d57550cc96cc">false</CrawlForDependencies>
+    <LocLastLocAttemptVersionLookup xmlns="4873beb7-5857-4685-be1f-d57550cc96cc">693888</LocLastLocAttemptVersionLookup>
+    <LocProcessedForHandoffsLookup xmlns="4873beb7-5857-4685-be1f-d57550cc96cc" xsi:nil="true"/>
+    <TrustLevel xmlns="4873beb7-5857-4685-be1f-d57550cc96cc">1 Microsoft Managed Content</TrustLevel>
+    <CampaignTagsTaxHTField0 xmlns="4873beb7-5857-4685-be1f-d57550cc96cc">
+      <Terms xmlns="http://schemas.microsoft.com/office/infopath/2007/PartnerControls"/>
+    </CampaignTagsTaxHTField0>
+    <TPNamespace xmlns="4873beb7-5857-4685-be1f-d57550cc96cc" xsi:nil="true"/>
+    <LocOverallPreviewStatusLookup xmlns="4873beb7-5857-4685-be1f-d57550cc96cc" xsi:nil="true"/>
+    <TaxCatchAll xmlns="4873beb7-5857-4685-be1f-d57550cc96cc"/>
+    <IsSearchable xmlns="4873beb7-5857-4685-be1f-d57550cc96cc">false</IsSearchable>
+    <TemplateTemplateType xmlns="4873beb7-5857-4685-be1f-d57550cc96cc">Word Document Template</TemplateTemplateType>
+    <Markets xmlns="4873beb7-5857-4685-be1f-d57550cc96cc"/>
+    <IntlLangReview xmlns="4873beb7-5857-4685-be1f-d57550cc96cc" xsi:nil="true"/>
+    <UAProjectedTotalWords xmlns="4873beb7-5857-4685-be1f-d57550cc96cc" xsi:nil="true"/>
+    <OutputCachingOn xmlns="4873beb7-5857-4685-be1f-d57550cc96cc">false</OutputCachingOn>
+    <AverageRating xmlns="4873beb7-5857-4685-be1f-d57550cc96cc" xsi:nil="true"/>
+    <LocMarketGroupTiers2 xmlns="4873beb7-5857-4685-be1f-d57550cc96cc" xsi:nil="true"/>
+    <APAuthor xmlns="4873beb7-5857-4685-be1f-d57550cc96cc">
+      <UserInfo>
+        <DisplayName>REDMOND\v-namall</DisplayName>
+        <AccountId>978</AccountId>
+        <AccountType/>
+      </UserInfo>
+    </APAuthor>
+    <TPCommandLine xmlns="4873beb7-5857-4685-be1f-d57550cc96cc" xsi:nil="true"/>
+    <LocManualTestRequired xmlns="4873beb7-5857-4685-be1f-d57550cc96cc">false</LocManualTestRequired>
+    <TPAppVersion xmlns="4873beb7-5857-4685-be1f-d57550cc96cc" xsi:nil="true"/>
+    <EditorialStatus xmlns="4873beb7-5857-4685-be1f-d57550cc96cc">Complete</EditorialStatus>
+    <LocProcessedForMarketsLookup xmlns="4873beb7-5857-4685-be1f-d57550cc96cc" xsi:nil="true"/>
+    <LastModifiedDateTime xmlns="4873beb7-5857-4685-be1f-d57550cc96cc" xsi:nil="true"/>
+    <TPLaunchHelpLinkType xmlns="4873beb7-5857-4685-be1f-d57550cc96cc">Template</TPLaunchHelpLinkType>
+    <ScenarioTagsTaxHTField0 xmlns="4873beb7-5857-4685-be1f-d57550cc96cc">
+      <Terms xmlns="http://schemas.microsoft.com/office/infopath/2007/PartnerControls"/>
+    </ScenarioTagsTaxHTField0>
+    <OriginalRelease xmlns="4873beb7-5857-4685-be1f-d57550cc96cc">14</OriginalRelease>
+    <LocalizationTagsTaxHTField0 xmlns="4873beb7-5857-4685-be1f-d57550cc96cc">
+      <Terms xmlns="http://schemas.microsoft.com/office/infopath/2007/PartnerControls"/>
+    </LocalizationTagsTaxHTField0>
+    <Manager xmlns="4873beb7-5857-4685-be1f-d57550cc96cc" xsi:nil="true"/>
+    <UALocRecommendation xmlns="4873beb7-5857-4685-be1f-d57550cc96cc">Localize</UALocRecommendation>
+    <LocOverallHandbackStatusLookup xmlns="4873beb7-5857-4685-be1f-d57550cc96cc" xsi:nil="true"/>
+    <ArtSampleDocs xmlns="4873beb7-5857-4685-be1f-d57550cc96cc" xsi:nil="true"/>
+    <UACurrentWords xmlns="4873beb7-5857-4685-be1f-d57550cc96cc" xsi:nil="true"/>
+    <ShowIn xmlns="4873beb7-5857-4685-be1f-d57550cc96cc">Show everywhere</ShowIn>
+    <CSXHash xmlns="4873beb7-5857-4685-be1f-d57550cc96cc" xsi:nil="true"/>
+    <VoteCount xmlns="4873beb7-5857-4685-be1f-d57550cc96cc" xsi:nil="true"/>
+    <InternalTagsTaxHTField0 xmlns="4873beb7-5857-4685-be1f-d57550cc96cc">
+      <Terms xmlns="http://schemas.microsoft.com/office/infopath/2007/PartnerControls"/>
+    </InternalTagsTaxHTField0>
+    <UANotes xmlns="4873beb7-5857-4685-be1f-d57550cc96cc" xsi:nil="true"/>
+  </documentManagement>
+</p:properties>
 </file>
 
 <file path=customXml/itemProps1.xml><?xml version="1.0" encoding="utf-8"?>
-<ds:datastoreItem xmlns:ds="http://schemas.openxmlformats.org/officeDocument/2006/customXml" ds:itemID="{7FBDB1CC-CEFB-4E46-8174-1F0AA0D30B24}">
+<ds:datastoreItem xmlns:ds="http://schemas.openxmlformats.org/officeDocument/2006/customXml" ds:itemID="{C01C3C56-10DB-49F7-B061-44D8728D078A}">
   <ds:schemaRefs>
-    <ds:schemaRef ds:uri="http://schemas.microsoft.com/office/2006/metadata/properties"/>
-    <ds:schemaRef ds:uri="http://schemas.microsoft.com/office/infopath/2007/PartnerControls"/>
-    <ds:schemaRef ds:uri="4873beb7-5857-4685-be1f-d57550cc96cc"/>
+    <ds:schemaRef ds:uri="http://schemas.microsoft.com/sharepoint/v3/contenttype/forms"/>
   </ds:schemaRefs>
 </ds:datastoreItem>
 </file>
@@ -4459,9 +4440,11 @@
 </file>
 
 <file path=customXml/itemProps3.xml><?xml version="1.0" encoding="utf-8"?>
-<ds:datastoreItem xmlns:ds="http://schemas.openxmlformats.org/officeDocument/2006/customXml" ds:itemID="{C01C3C56-10DB-49F7-B061-44D8728D078A}">
+<ds:datastoreItem xmlns:ds="http://schemas.openxmlformats.org/officeDocument/2006/customXml" ds:itemID="{7FBDB1CC-CEFB-4E46-8174-1F0AA0D30B24}">
   <ds:schemaRefs>
-    <ds:schemaRef ds:uri="http://schemas.microsoft.com/sharepoint/v3/contenttype/forms"/>
+    <ds:schemaRef ds:uri="http://schemas.microsoft.com/office/2006/metadata/properties"/>
+    <ds:schemaRef ds:uri="http://schemas.microsoft.com/office/infopath/2007/PartnerControls"/>
+    <ds:schemaRef ds:uri="4873beb7-5857-4685-be1f-d57550cc96cc"/>
   </ds:schemaRefs>
 </ds:datastoreItem>
 </file>
</xml_diff>